<commit_message>
Add Ideas4Seasons EANs from 2026 price list (977 barcodes)
</commit_message>
<xml_diff>
--- a/DMB_Sales_App_User_Guide.docx
+++ b/DMB_Sales_App_User_Guide.docx
@@ -55,7 +55,7 @@
           <w:sz w:val="22"/>
           <w:szCs w:val="22"/>
         </w:rPr>
-        <w:t xml:space="preserve">Version 1.0 – December 2025</w:t>
+        <w:t xml:space="preserve">Version 2.0 – January 2026</w:t>
       </w:r>
     </w:p>
     <w:p>
@@ -1501,7 +1501,7 @@
         <w:spacing w:after="100"/>
       </w:pPr>
       <w:r>
-        <w:t xml:space="preserve">Orders under £250 incur a £12.50 delivery charge. The app shows:</w:t>
+        <w:t xml:space="preserve">Orders under £250 incur a £10.00 delivery charge. The app shows:</w:t>
       </w:r>
     </w:p>
     <w:p>

</xml_diff>